<commit_message>
Ata de reuniao, diagramas e requisitos
</commit_message>
<xml_diff>
--- a/Artefatos/Atas de Reunião/Ata de Reunião 2021-09-18 09hrs.docx
+++ b/Artefatos/Atas de Reunião/Ata de Reunião 2021-09-18 09hrs.docx
@@ -110,7 +110,23 @@
                 <w:sz w:val="22"/>
                 <w:szCs w:val="22"/>
               </w:rPr>
-              <w:t>Data: 11/09/2021</w:t>
+              <w:t>Data: 1</w:t>
+            </w:r>
+            <w:r>
+              <w:rPr>
+                <w:rFonts w:eastAsia="Calibri" w:ascii="Calibri" w:hAnsi="Calibri"/>
+                <w:sz w:val="22"/>
+                <w:szCs w:val="22"/>
+              </w:rPr>
+              <w:t>8</w:t>
+            </w:r>
+            <w:r>
+              <w:rPr>
+                <w:rFonts w:eastAsia="Calibri" w:ascii="Calibri" w:hAnsi="Calibri"/>
+                <w:sz w:val="22"/>
+                <w:szCs w:val="22"/>
+              </w:rPr>
+              <w:t>/09/2021</w:t>
             </w:r>
           </w:p>
         </w:tc>
@@ -946,7 +962,7 @@
           <w:p>
             <w:pPr>
               <w:pStyle w:val="Corpodotexto"/>
-              <w:widowControl/>
+              <w:widowControl w:val="false"/>
               <w:numPr>
                 <w:ilvl w:val="0"/>
                 <w:numId w:val="1"/>
@@ -982,7 +998,7 @@
           <w:p>
             <w:pPr>
               <w:pStyle w:val="Corpodotexto"/>
-              <w:widowControl/>
+              <w:widowControl w:val="false"/>
               <w:numPr>
                 <w:ilvl w:val="0"/>
                 <w:numId w:val="1"/>
@@ -1018,7 +1034,7 @@
           <w:p>
             <w:pPr>
               <w:pStyle w:val="Corpodotexto"/>
-              <w:widowControl/>
+              <w:widowControl w:val="false"/>
               <w:numPr>
                 <w:ilvl w:val="0"/>
                 <w:numId w:val="1"/>
@@ -1054,7 +1070,7 @@
           <w:p>
             <w:pPr>
               <w:pStyle w:val="Corpodotexto"/>
-              <w:widowControl/>
+              <w:widowControl w:val="false"/>
               <w:numPr>
                 <w:ilvl w:val="0"/>
                 <w:numId w:val="1"/>
@@ -1090,7 +1106,7 @@
           <w:p>
             <w:pPr>
               <w:pStyle w:val="Corpodotexto"/>
-              <w:widowControl/>
+              <w:widowControl w:val="false"/>
               <w:numPr>
                 <w:ilvl w:val="1"/>
                 <w:numId w:val="1"/>
@@ -1537,18 +1553,7 @@
                 <w:szCs w:val="22"/>
                 <w:lang w:val="pt-BR" w:eastAsia="pt-BR" w:bidi="ar-SA"/>
               </w:rPr>
-              <w:t xml:space="preserve">Desenvolvedor backend </w:t>
-            </w:r>
-            <w:r>
-              <w:rPr>
-                <w:rFonts w:eastAsia="Calibri" w:cs="Times New Roman" w:ascii="Segoe UI;system-ui;Apple Color Emoji;Segoe UI Emoji;sans-serif" w:hAnsi="Segoe UI;system-ui;Apple Color Emoji;Segoe UI Emoji;sans-serif"/>
-                <w:color w:val="auto"/>
-                <w:kern w:val="0"/>
-                <w:sz w:val="21"/>
-                <w:szCs w:val="22"/>
-                <w:lang w:val="pt-BR" w:eastAsia="pt-BR" w:bidi="ar-SA"/>
-              </w:rPr>
-              <w:t>de cadastro de médico básico.</w:t>
+              <w:t>Desenvolvedor backend de cadastro de médico básico.</w:t>
             </w:r>
           </w:p>
         </w:tc>
@@ -1579,15 +1584,7 @@
                 <w:sz w:val="22"/>
                 <w:szCs w:val="22"/>
               </w:rPr>
-              <w:t>22</w:t>
-            </w:r>
-            <w:r>
-              <w:rPr>
-                <w:rFonts w:eastAsia="Calibri" w:ascii="Calibri" w:hAnsi="Calibri"/>
-                <w:sz w:val="22"/>
-                <w:szCs w:val="22"/>
-              </w:rPr>
-              <w:t>/09/2021</w:t>
+              <w:t>22/09/2021</w:t>
             </w:r>
           </w:p>
         </w:tc>

</xml_diff>